<commit_message>
Parameter file keyword ALLOWNOCHIASMATA replaced by ALLOWNORECOMBINATION, and replaced all mis-used "chiasma" by "recombination" in manual and source code.
</commit_message>
<xml_diff>
--- a/Manual/PedigreeSim_manual.docx
+++ b/Manual/PedigreeSim_manual.docx
@@ -1824,13 +1824,27 @@
         <w:rPr>
           <w:rFonts w:cs="Arial"/>
         </w:rPr>
-        <w:t xml:space="preserve"> ch</w:t>
-      </w:r>
-      <w:r>
-        <w:rPr>
-          <w:rFonts w:cs="Arial"/>
-        </w:rPr>
-        <w:t>iasma interference, and in poly</w:t>
+        <w:t xml:space="preserve"> </w:t>
+      </w:r>
+      <w:bookmarkStart w:id="1" w:name="_GoBack"/>
+      <w:r>
+        <w:rPr>
+          <w:rFonts w:cs="Arial"/>
+        </w:rPr>
+        <w:t>ch</w:t>
+      </w:r>
+      <w:r>
+        <w:rPr>
+          <w:rFonts w:cs="Arial"/>
+        </w:rPr>
+        <w:t>iasma</w:t>
+      </w:r>
+      <w:bookmarkEnd w:id="1"/>
+      <w:r>
+        <w:rPr>
+          <w:rFonts w:cs="Arial"/>
+        </w:rPr>
+        <w:t xml:space="preserve"> interference, and in poly</w:t>
       </w:r>
       <w:r>
         <w:rPr>
@@ -1898,11 +1912,19 @@
         </w:rPr>
         <w:t xml:space="preserve"> varying probabilities of preferential versus random pairing of chromosomes can be simulated, allowing to simulate </w:t>
       </w:r>
-      <w:r>
-        <w:rPr>
-          <w:rFonts w:cs="Arial"/>
-        </w:rPr>
-        <w:t>allo-</w:t>
+      <w:proofErr w:type="spellStart"/>
+      <w:r>
+        <w:rPr>
+          <w:rFonts w:cs="Arial"/>
+        </w:rPr>
+        <w:t>allo</w:t>
+      </w:r>
+      <w:proofErr w:type="spellEnd"/>
+      <w:r>
+        <w:rPr>
+          <w:rFonts w:cs="Arial"/>
+        </w:rPr>
+        <w:t>-</w:t>
       </w:r>
       <w:r>
         <w:rPr>
@@ -2004,14 +2026,14 @@
           <w:rFonts w:ascii="Arial" w:hAnsi="Arial" w:cs="Arial"/>
         </w:rPr>
       </w:pPr>
-      <w:bookmarkStart w:id="1" w:name="_Toc67408361"/>
+      <w:bookmarkStart w:id="2" w:name="_Toc67408361"/>
       <w:r>
         <w:rPr>
           <w:rFonts w:ascii="Arial" w:hAnsi="Arial" w:cs="Arial"/>
         </w:rPr>
         <w:t>Citation</w:t>
       </w:r>
-      <w:bookmarkEnd w:id="1"/>
+      <w:bookmarkEnd w:id="2"/>
     </w:p>
     <w:p>
       <w:pPr>
@@ -2035,21 +2057,35 @@
         <w:rPr>
           <w:rFonts w:cs="Arial"/>
         </w:rPr>
-        <w:t>. BMC BioInformatics 13 (2012) 248.</w:t>
+        <w:t xml:space="preserve">. BMC </w:t>
+      </w:r>
+      <w:proofErr w:type="spellStart"/>
+      <w:r>
+        <w:rPr>
+          <w:rFonts w:cs="Arial"/>
+        </w:rPr>
+        <w:t>BioInformatics</w:t>
+      </w:r>
+      <w:proofErr w:type="spellEnd"/>
+      <w:r>
+        <w:rPr>
+          <w:rFonts w:cs="Arial"/>
+        </w:rPr>
+        <w:t xml:space="preserve"> 13 (2012) 248.</w:t>
       </w:r>
     </w:p>
     <w:p>
       <w:pPr>
         <w:pStyle w:val="Heading2"/>
       </w:pPr>
-      <w:bookmarkStart w:id="2" w:name="_Toc67408362"/>
+      <w:bookmarkStart w:id="3" w:name="_Toc67408362"/>
       <w:r>
         <w:t>Version</w:t>
       </w:r>
       <w:r>
         <w:t xml:space="preserve"> history</w:t>
       </w:r>
-      <w:bookmarkEnd w:id="2"/>
+      <w:bookmarkEnd w:id="3"/>
     </w:p>
     <w:p>
       <w:r>
@@ -2064,8 +2100,6 @@
       <w:r>
         <w:t>23</w:t>
       </w:r>
-      <w:bookmarkStart w:id="3" w:name="_GoBack"/>
-      <w:bookmarkEnd w:id="3"/>
       <w:r>
         <w:t xml:space="preserve">. It adds a meiotic configuration output file: for each chromosome in each individual this </w:t>
       </w:r>
@@ -2172,11 +2206,24 @@
         <w:t>are</w:t>
       </w:r>
       <w:r>
-        <w:t xml:space="preserve"> available from Github (</w:t>
-      </w:r>
-      <w:r>
-        <w:t>https://github.com/PBR/pedigreeSim</w:t>
-      </w:r>
+        <w:t xml:space="preserve"> available from </w:t>
+      </w:r>
+      <w:proofErr w:type="spellStart"/>
+      <w:r>
+        <w:t>Github</w:t>
+      </w:r>
+      <w:proofErr w:type="spellEnd"/>
+      <w:r>
+        <w:t xml:space="preserve"> (</w:t>
+      </w:r>
+      <w:r>
+        <w:t>https://github.com/PBR/</w:t>
+      </w:r>
+      <w:proofErr w:type="spellStart"/>
+      <w:r>
+        <w:t>pedigreeSim</w:t>
+      </w:r>
+      <w:proofErr w:type="spellEnd"/>
       <w:r>
         <w:t>)..</w:t>
       </w:r>
@@ -2468,20 +2515,48 @@
         <w:rPr>
           <w:rFonts w:cs="Arial"/>
         </w:rPr>
-        <w:t xml:space="preserve"> Such a pattern of segments of different founder alleles we call a “haplostruct”.</w:t>
-      </w:r>
-    </w:p>
-    <w:p>
-      <w:pPr>
-        <w:rPr>
-          <w:rFonts w:cs="Arial"/>
-        </w:rPr>
-      </w:pPr>
-      <w:r>
-        <w:rPr>
-          <w:rFonts w:cs="Arial"/>
-        </w:rPr>
-        <w:t>In this way the haplostructs (the pattern</w:t>
+        <w:t xml:space="preserve"> Such a pattern of segments of different founder alleles we call a “</w:t>
+      </w:r>
+      <w:proofErr w:type="spellStart"/>
+      <w:r>
+        <w:rPr>
+          <w:rFonts w:cs="Arial"/>
+        </w:rPr>
+        <w:t>haplostruct</w:t>
+      </w:r>
+      <w:proofErr w:type="spellEnd"/>
+      <w:r>
+        <w:rPr>
+          <w:rFonts w:cs="Arial"/>
+        </w:rPr>
+        <w:t>”.</w:t>
+      </w:r>
+    </w:p>
+    <w:p>
+      <w:pPr>
+        <w:rPr>
+          <w:rFonts w:cs="Arial"/>
+        </w:rPr>
+      </w:pPr>
+      <w:r>
+        <w:rPr>
+          <w:rFonts w:cs="Arial"/>
+        </w:rPr>
+        <w:t xml:space="preserve">In this way the </w:t>
+      </w:r>
+      <w:proofErr w:type="spellStart"/>
+      <w:r>
+        <w:rPr>
+          <w:rFonts w:cs="Arial"/>
+        </w:rPr>
+        <w:t>haplostructs</w:t>
+      </w:r>
+      <w:proofErr w:type="spellEnd"/>
+      <w:r>
+        <w:rPr>
+          <w:rFonts w:cs="Arial"/>
+        </w:rPr>
+        <w:t xml:space="preserve"> (the pattern</w:t>
       </w:r>
       <w:r>
         <w:rPr>
@@ -2619,7 +2694,21 @@
         <w:rPr>
           <w:rFonts w:cs="Arial"/>
         </w:rPr>
-        <w:t xml:space="preserve">checking the haplostructs to </w:t>
+        <w:t xml:space="preserve">checking the </w:t>
+      </w:r>
+      <w:proofErr w:type="spellStart"/>
+      <w:r>
+        <w:rPr>
+          <w:rFonts w:cs="Arial"/>
+        </w:rPr>
+        <w:t>haplostructs</w:t>
+      </w:r>
+      <w:proofErr w:type="spellEnd"/>
+      <w:r>
+        <w:rPr>
+          <w:rFonts w:cs="Arial"/>
+        </w:rPr>
+        <w:t xml:space="preserve"> to </w:t>
       </w:r>
       <w:r>
         <w:rPr>
@@ -2692,7 +2781,21 @@
         <w:rPr>
           <w:rFonts w:cs="Arial"/>
         </w:rPr>
-        <w:t xml:space="preserve"> haplostructs.</w:t>
+        <w:t xml:space="preserve"> </w:t>
+      </w:r>
+      <w:proofErr w:type="spellStart"/>
+      <w:r>
+        <w:rPr>
+          <w:rFonts w:cs="Arial"/>
+        </w:rPr>
+        <w:t>haplostructs</w:t>
+      </w:r>
+      <w:proofErr w:type="spellEnd"/>
+      <w:r>
+        <w:rPr>
+          <w:rFonts w:cs="Arial"/>
+        </w:rPr>
+        <w:t>.</w:t>
       </w:r>
     </w:p>
     <w:p>
@@ -2780,7 +2883,21 @@
         <w:rPr>
           <w:rFonts w:cs="Arial"/>
         </w:rPr>
-        <w:t xml:space="preserve">When started this way there should be a parameter file with the name PedigreeSim.par in the </w:t>
+        <w:t xml:space="preserve">When started this way there should be a parameter file with the name </w:t>
+      </w:r>
+      <w:proofErr w:type="spellStart"/>
+      <w:r>
+        <w:rPr>
+          <w:rFonts w:cs="Arial"/>
+        </w:rPr>
+        <w:t>PedigreeSim.par</w:t>
+      </w:r>
+      <w:proofErr w:type="spellEnd"/>
+      <w:r>
+        <w:rPr>
+          <w:rFonts w:cs="Arial"/>
+        </w:rPr>
+        <w:t xml:space="preserve"> in the </w:t>
       </w:r>
       <w:r>
         <w:rPr>
@@ -2807,6 +2924,7 @@
         </w:rPr>
         <w:t xml:space="preserve">java -jar PedigreeSim.jar </w:t>
       </w:r>
+      <w:proofErr w:type="spellStart"/>
       <w:r>
         <w:rPr>
           <w:rFonts w:cs="Arial"/>
@@ -2819,6 +2937,7 @@
         </w:rPr>
         <w:t>.par</w:t>
       </w:r>
+      <w:proofErr w:type="spellEnd"/>
     </w:p>
     <w:p>
       <w:pPr>
@@ -2844,6 +2963,7 @@
         </w:rPr>
         <w:t xml:space="preserve"> for PedigreeSim.jar and </w:t>
       </w:r>
+      <w:proofErr w:type="spellStart"/>
       <w:r>
         <w:rPr>
           <w:rFonts w:cs="Arial"/>
@@ -2854,7 +2974,14 @@
         <w:rPr>
           <w:rFonts w:cs="Arial"/>
         </w:rPr>
-        <w:t>.par if needed)</w:t>
+        <w:t>.par</w:t>
+      </w:r>
+      <w:proofErr w:type="spellEnd"/>
+      <w:r>
+        <w:rPr>
+          <w:rFonts w:cs="Arial"/>
+        </w:rPr>
+        <w:t xml:space="preserve"> if needed)</w:t>
       </w:r>
     </w:p>
     <w:p>
@@ -3060,12 +3187,14 @@
         </w:rPr>
         <w:t xml:space="preserve">CHROMFILE = </w:t>
       </w:r>
+      <w:proofErr w:type="spellStart"/>
       <w:r>
         <w:rPr>
           <w:rFonts w:cs="Arial"/>
         </w:rPr>
         <w:t>example.chrom</w:t>
       </w:r>
+      <w:proofErr w:type="spellEnd"/>
     </w:p>
     <w:p>
       <w:pPr>
@@ -3080,12 +3209,14 @@
         </w:rPr>
         <w:t xml:space="preserve">PEDFILE = </w:t>
       </w:r>
+      <w:proofErr w:type="spellStart"/>
       <w:r>
         <w:rPr>
           <w:rFonts w:cs="Arial"/>
         </w:rPr>
         <w:t>example.ped</w:t>
       </w:r>
+      <w:proofErr w:type="spellEnd"/>
     </w:p>
     <w:p>
       <w:pPr>
@@ -3100,12 +3231,14 @@
         </w:rPr>
         <w:t xml:space="preserve">MAPFILE = </w:t>
       </w:r>
+      <w:proofErr w:type="spellStart"/>
       <w:r>
         <w:rPr>
           <w:rFonts w:cs="Arial"/>
         </w:rPr>
         <w:t>example.map</w:t>
       </w:r>
+      <w:proofErr w:type="spellEnd"/>
     </w:p>
     <w:p>
       <w:pPr>
@@ -3120,12 +3253,14 @@
         </w:rPr>
         <w:t xml:space="preserve">FOUNDERFILE = </w:t>
       </w:r>
+      <w:proofErr w:type="spellStart"/>
       <w:r>
         <w:rPr>
           <w:rFonts w:cs="Arial"/>
         </w:rPr>
         <w:t>example.gen</w:t>
       </w:r>
+      <w:proofErr w:type="spellEnd"/>
     </w:p>
     <w:p>
       <w:pPr>
@@ -3140,12 +3275,14 @@
         </w:rPr>
         <w:t xml:space="preserve">OUTPUT = </w:t>
       </w:r>
+      <w:proofErr w:type="spellStart"/>
       <w:r>
         <w:rPr>
           <w:rFonts w:cs="Arial"/>
         </w:rPr>
         <w:t>example_out</w:t>
       </w:r>
+      <w:proofErr w:type="spellEnd"/>
     </w:p>
     <w:p>
       <w:pPr>
@@ -3195,13 +3332,41 @@
         <w:rPr>
           <w:rFonts w:cs="Arial"/>
         </w:rPr>
-        <w:t xml:space="preserve"> Kosambi (with chiasma interference</w:t>
-      </w:r>
-      <w:r>
-        <w:rPr>
-          <w:rFonts w:cs="Arial"/>
-        </w:rPr>
-        <w:t xml:space="preserve"> modelled such that for bivalents the recombination is in accordance with the Kosambi map function</w:t>
+        <w:t xml:space="preserve"> </w:t>
+      </w:r>
+      <w:proofErr w:type="spellStart"/>
+      <w:r>
+        <w:rPr>
+          <w:rFonts w:cs="Arial"/>
+        </w:rPr>
+        <w:t>Kosambi</w:t>
+      </w:r>
+      <w:proofErr w:type="spellEnd"/>
+      <w:r>
+        <w:rPr>
+          <w:rFonts w:cs="Arial"/>
+        </w:rPr>
+        <w:t xml:space="preserve"> (with chiasma interference</w:t>
+      </w:r>
+      <w:r>
+        <w:rPr>
+          <w:rFonts w:cs="Arial"/>
+        </w:rPr>
+        <w:t xml:space="preserve"> modelled such that for bivalents the recombination is in accordance with the </w:t>
+      </w:r>
+      <w:proofErr w:type="spellStart"/>
+      <w:r>
+        <w:rPr>
+          <w:rFonts w:cs="Arial"/>
+        </w:rPr>
+        <w:t>Kosambi</w:t>
+      </w:r>
+      <w:proofErr w:type="spellEnd"/>
+      <w:r>
+        <w:rPr>
+          <w:rFonts w:cs="Arial"/>
+        </w:rPr>
+        <w:t xml:space="preserve"> map function</w:t>
       </w:r>
       <w:r>
         <w:rPr>
@@ -3473,12 +3638,14 @@
         </w:rPr>
         <w:t xml:space="preserve">PEDFILE = </w:t>
       </w:r>
+      <w:proofErr w:type="spellStart"/>
       <w:r>
         <w:rPr>
           <w:rFonts w:cs="Arial"/>
         </w:rPr>
         <w:t>example.ped</w:t>
       </w:r>
+      <w:proofErr w:type="spellEnd"/>
     </w:p>
     <w:p>
       <w:pPr>
@@ -3721,11 +3888,19 @@
         </w:rPr>
         <w:t xml:space="preserve">simulated </w:t>
       </w:r>
-      <w:r>
-        <w:rPr>
-          <w:rFonts w:cs="Arial"/>
-        </w:rPr>
-        <w:t xml:space="preserve">haplostructs </w:t>
+      <w:proofErr w:type="spellStart"/>
+      <w:r>
+        <w:rPr>
+          <w:rFonts w:cs="Arial"/>
+        </w:rPr>
+        <w:t>haplostructs</w:t>
+      </w:r>
+      <w:proofErr w:type="spellEnd"/>
+      <w:r>
+        <w:rPr>
+          <w:rFonts w:cs="Arial"/>
+        </w:rPr>
+        <w:t xml:space="preserve"> </w:t>
       </w:r>
       <w:r>
         <w:rPr>
@@ -3733,11 +3908,19 @@
         </w:rPr>
         <w:t>(</w:t>
       </w:r>
-      <w:r>
-        <w:rPr>
-          <w:rFonts w:cs="Arial"/>
-        </w:rPr>
-        <w:t xml:space="preserve">example_out.hsa </w:t>
+      <w:proofErr w:type="spellStart"/>
+      <w:r>
+        <w:rPr>
+          <w:rFonts w:cs="Arial"/>
+        </w:rPr>
+        <w:t>example_out.hsa</w:t>
+      </w:r>
+      <w:proofErr w:type="spellEnd"/>
+      <w:r>
+        <w:rPr>
+          <w:rFonts w:cs="Arial"/>
+        </w:rPr>
+        <w:t xml:space="preserve"> </w:t>
       </w:r>
       <w:r>
         <w:rPr>
@@ -3745,12 +3928,14 @@
         </w:rPr>
         <w:t xml:space="preserve">and </w:t>
       </w:r>
+      <w:proofErr w:type="spellStart"/>
       <w:r>
         <w:rPr>
           <w:rFonts w:cs="Arial"/>
         </w:rPr>
         <w:t>example_out.hsb</w:t>
       </w:r>
+      <w:proofErr w:type="spellEnd"/>
       <w:r>
         <w:rPr>
           <w:rFonts w:cs="Arial"/>
@@ -3823,7 +4008,21 @@
         <w:rPr>
           <w:rFonts w:cs="Arial"/>
         </w:rPr>
-        <w:t xml:space="preserve"> line specifying haplostructs from an earlier simulation may be specified:</w:t>
+        <w:t xml:space="preserve"> line specifying </w:t>
+      </w:r>
+      <w:proofErr w:type="spellStart"/>
+      <w:r>
+        <w:rPr>
+          <w:rFonts w:cs="Arial"/>
+        </w:rPr>
+        <w:t>haplostructs</w:t>
+      </w:r>
+      <w:proofErr w:type="spellEnd"/>
+      <w:r>
+        <w:rPr>
+          <w:rFonts w:cs="Arial"/>
+        </w:rPr>
+        <w:t xml:space="preserve"> from an earlier simulation may be specified:</w:t>
       </w:r>
     </w:p>
     <w:p>
@@ -3839,12 +4038,14 @@
         </w:rPr>
         <w:t xml:space="preserve">HAPLOSTRUCT = </w:t>
       </w:r>
+      <w:proofErr w:type="spellStart"/>
       <w:r>
         <w:rPr>
           <w:rFonts w:cs="Arial"/>
         </w:rPr>
         <w:t>myhaplostruct</w:t>
       </w:r>
+      <w:proofErr w:type="spellEnd"/>
     </w:p>
     <w:p>
       <w:pPr>
@@ -3896,7 +4097,21 @@
         <w:rPr>
           <w:rFonts w:cs="Arial"/>
         </w:rPr>
-        <w:t xml:space="preserve"> case no new simulation of the pedigree is performed, only the marker genotypes of all individuals are calculated based on the supplied haplostruct files</w:t>
+        <w:t xml:space="preserve"> case no new simulation of the pedigree is performed, only the marker genotypes of all individuals are calculated based on the supplied </w:t>
+      </w:r>
+      <w:proofErr w:type="spellStart"/>
+      <w:r>
+        <w:rPr>
+          <w:rFonts w:cs="Arial"/>
+        </w:rPr>
+        <w:t>haplostruct</w:t>
+      </w:r>
+      <w:proofErr w:type="spellEnd"/>
+      <w:r>
+        <w:rPr>
+          <w:rFonts w:cs="Arial"/>
+        </w:rPr>
+        <w:t xml:space="preserve"> files</w:t>
       </w:r>
       <w:r>
         <w:rPr>
@@ -3904,6 +4119,7 @@
         </w:rPr>
         <w:t xml:space="preserve"> </w:t>
       </w:r>
+      <w:proofErr w:type="spellStart"/>
       <w:r>
         <w:rPr>
           <w:rFonts w:cs="Arial"/>
@@ -3914,7 +4130,14 @@
         <w:rPr>
           <w:rFonts w:cs="Arial"/>
         </w:rPr>
-        <w:t xml:space="preserve">.hsa </w:t>
+        <w:t>.hsa</w:t>
+      </w:r>
+      <w:proofErr w:type="spellEnd"/>
+      <w:r>
+        <w:rPr>
+          <w:rFonts w:cs="Arial"/>
+        </w:rPr>
+        <w:t xml:space="preserve"> </w:t>
       </w:r>
       <w:r>
         <w:rPr>
@@ -3922,6 +4145,7 @@
         </w:rPr>
         <w:t xml:space="preserve">and </w:t>
       </w:r>
+      <w:proofErr w:type="spellStart"/>
       <w:r>
         <w:rPr>
           <w:rFonts w:cs="Arial"/>
@@ -3934,6 +4158,7 @@
         </w:rPr>
         <w:t>.hsb</w:t>
       </w:r>
+      <w:proofErr w:type="spellEnd"/>
       <w:r>
         <w:rPr>
           <w:rFonts w:cs="Arial"/>
@@ -4056,20 +4281,48 @@
         <w:rPr>
           <w:rFonts w:cs="Arial"/>
         </w:rPr>
-        <w:t xml:space="preserve"> using the genotype files produced by PedigreeSim). The six individuals with the highest phenotypic values are crossed pairwise and three new FullSib progenies are obtained. This can be realized by providing the </w:t>
+        <w:t xml:space="preserve"> using the genotype files produced by PedigreeSim). The six individuals with the highest phenotypic values are crossed pairwise and three new </w:t>
+      </w:r>
+      <w:proofErr w:type="spellStart"/>
+      <w:r>
+        <w:rPr>
+          <w:rFonts w:cs="Arial"/>
+        </w:rPr>
+        <w:t>FullSib</w:t>
+      </w:r>
+      <w:proofErr w:type="spellEnd"/>
+      <w:r>
+        <w:rPr>
+          <w:rFonts w:cs="Arial"/>
+        </w:rPr>
+        <w:t xml:space="preserve"> progenies are obtained. This can be realized by providing the </w:t>
       </w:r>
       <w:r>
         <w:rPr>
           <w:rFonts w:cs="Arial"/>
         </w:rPr>
         <w:lastRenderedPageBreak/>
-        <w:t>extended pedigree (which should still contain all individuals from the previous simulation), the haplost</w:t>
-      </w:r>
-      <w:r>
-        <w:rPr>
-          <w:rFonts w:cs="Arial"/>
-        </w:rPr>
-        <w:t>ruct files</w:t>
+        <w:t xml:space="preserve">extended pedigree (which should still contain all individuals from the previous simulation), the </w:t>
+      </w:r>
+      <w:proofErr w:type="spellStart"/>
+      <w:r>
+        <w:rPr>
+          <w:rFonts w:cs="Arial"/>
+        </w:rPr>
+        <w:t>haplost</w:t>
+      </w:r>
+      <w:r>
+        <w:rPr>
+          <w:rFonts w:cs="Arial"/>
+        </w:rPr>
+        <w:t>ruct</w:t>
+      </w:r>
+      <w:proofErr w:type="spellEnd"/>
+      <w:r>
+        <w:rPr>
+          <w:rFonts w:cs="Arial"/>
+        </w:rPr>
+        <w:t xml:space="preserve"> files</w:t>
       </w:r>
       <w:r>
         <w:rPr>
@@ -4157,12 +4410,14 @@
         </w:rPr>
         <w:t xml:space="preserve">CHROMFILE = </w:t>
       </w:r>
+      <w:proofErr w:type="spellStart"/>
       <w:r>
         <w:rPr>
           <w:rFonts w:cs="Arial"/>
         </w:rPr>
         <w:t>example.chrom</w:t>
       </w:r>
+      <w:proofErr w:type="spellEnd"/>
     </w:p>
     <w:p>
       <w:pPr>
@@ -4187,8 +4442,16 @@
         <w:rPr>
           <w:rFonts w:cs="Arial"/>
         </w:rPr>
-        <w:t xml:space="preserve"> ; indicates files cycle1_example.hsa and .hsb</w:t>
-      </w:r>
+        <w:t xml:space="preserve"> ; indicates files cycle1_example.hsa and .</w:t>
+      </w:r>
+      <w:proofErr w:type="spellStart"/>
+      <w:r>
+        <w:rPr>
+          <w:rFonts w:cs="Arial"/>
+        </w:rPr>
+        <w:t>hsb</w:t>
+      </w:r>
+      <w:proofErr w:type="spellEnd"/>
       <w:r>
         <w:rPr>
           <w:rFonts w:cs="Arial"/>
@@ -4249,12 +4512,14 @@
         </w:rPr>
         <w:t xml:space="preserve">MAPFILE = </w:t>
       </w:r>
+      <w:proofErr w:type="spellStart"/>
       <w:r>
         <w:rPr>
           <w:rFonts w:cs="Arial"/>
         </w:rPr>
         <w:t>example.map</w:t>
       </w:r>
+      <w:proofErr w:type="spellEnd"/>
     </w:p>
     <w:p>
       <w:pPr>
@@ -4395,7 +4660,13 @@
         <w:rPr>
           <w:rFonts w:cs="Arial"/>
         </w:rPr>
-        <w:t>ALLOWNOCHIASMATA</w:t>
+        <w:t>ALLOWNO</w:t>
+      </w:r>
+      <w:r>
+        <w:rPr>
+          <w:rFonts w:cs="Arial"/>
+        </w:rPr>
+        <w:t>RECOMBINATION</w:t>
       </w:r>
       <w:r>
         <w:rPr>
@@ -4455,13 +4726,19 @@
         <w:rPr>
           <w:rFonts w:cs="Arial"/>
         </w:rPr>
-        <w:t xml:space="preserve"> some chromosomes do not have any chiasmata</w:t>
-      </w:r>
-      <w:r>
-        <w:rPr>
-          <w:rFonts w:cs="Arial"/>
-        </w:rPr>
-        <w:t xml:space="preserve"> (actually, recombinations)</w:t>
+        <w:t xml:space="preserve"> some chromosomes do not have </w:t>
+      </w:r>
+      <w:r>
+        <w:rPr>
+          <w:rFonts w:cs="Arial"/>
+        </w:rPr>
+        <w:t>any</w:t>
+      </w:r>
+      <w:r>
+        <w:rPr>
+          <w:rFonts w:cs="Arial"/>
+        </w:rPr>
+        <w:t xml:space="preserve"> recombinations</w:t>
       </w:r>
       <w:r>
         <w:rPr>
@@ -4473,7 +4750,21 @@
         <w:rPr>
           <w:rFonts w:cs="Arial"/>
         </w:rPr>
-        <w:t xml:space="preserve"> according to the Haldane or Kosambi map functions </w:t>
+        <w:t xml:space="preserve"> according to the Haldane or </w:t>
+      </w:r>
+      <w:proofErr w:type="spellStart"/>
+      <w:r>
+        <w:rPr>
+          <w:rFonts w:cs="Arial"/>
+        </w:rPr>
+        <w:t>Kosambi</w:t>
+      </w:r>
+      <w:proofErr w:type="spellEnd"/>
+      <w:r>
+        <w:rPr>
+          <w:rFonts w:cs="Arial"/>
+        </w:rPr>
+        <w:t xml:space="preserve"> map functions </w:t>
       </w:r>
       <w:r>
         <w:rPr>
@@ -4497,7 +4788,19 @@
         <w:rPr>
           <w:rFonts w:cs="Arial"/>
         </w:rPr>
-        <w:t>ALLOWNOCHIASMATA=0</w:t>
+        <w:t>ALLOWNO</w:t>
+      </w:r>
+      <w:r>
+        <w:rPr>
+          <w:rFonts w:cs="Arial"/>
+        </w:rPr>
+        <w:t>RECOMBINATION</w:t>
+      </w:r>
+      <w:r>
+        <w:rPr>
+          <w:rFonts w:cs="Arial"/>
+        </w:rPr>
+        <w:t>=0</w:t>
       </w:r>
       <w:r>
         <w:rPr>
@@ -4509,7 +4812,7 @@
         <w:rPr>
           <w:rFonts w:cs="Arial"/>
         </w:rPr>
-        <w:t>chiasma</w:t>
+        <w:t>recombination</w:t>
       </w:r>
       <w:r>
         <w:rPr>
@@ -4533,7 +4836,13 @@
         <w:rPr>
           <w:rFonts w:cs="Arial"/>
         </w:rPr>
-        <w:t>at least one chromatid of each parental chromosome is involved in at least one chiasma</w:t>
+        <w:t xml:space="preserve">at least one chromatid of each parental chromosome is involved in at least one </w:t>
+      </w:r>
+      <w:r>
+        <w:rPr>
+          <w:rFonts w:cs="Arial"/>
+        </w:rPr>
+        <w:t>recombination</w:t>
       </w:r>
       <w:r>
         <w:rPr>
@@ -4557,7 +4866,19 @@
         <w:rPr>
           <w:rFonts w:cs="Arial"/>
         </w:rPr>
-        <w:t>f the idea that chromosomes without chiasmata tend to be lost later in</w:t>
+        <w:t xml:space="preserve">f the idea that chromosomes without </w:t>
+      </w:r>
+      <w:r>
+        <w:rPr>
+          <w:rFonts w:cs="Arial"/>
+        </w:rPr>
+        <w:t>recombinations</w:t>
+      </w:r>
+      <w:r>
+        <w:rPr>
+          <w:rFonts w:cs="Arial"/>
+        </w:rPr>
+        <w:t xml:space="preserve"> tend to be lost later in</w:t>
       </w:r>
       <w:r>
         <w:rPr>
@@ -4593,7 +4914,19 @@
         <w:rPr>
           <w:rFonts w:cs="Arial"/>
         </w:rPr>
-        <w:t>mean interval length between chiasmata is adapted</w:t>
+        <w:t xml:space="preserve">mean interval length between </w:t>
+      </w:r>
+      <w:r>
+        <w:rPr>
+          <w:rFonts w:cs="Arial"/>
+        </w:rPr>
+        <w:t>recombinations</w:t>
+      </w:r>
+      <w:r>
+        <w:rPr>
+          <w:rFonts w:cs="Arial"/>
+        </w:rPr>
+        <w:t xml:space="preserve"> is adapted</w:t>
       </w:r>
       <w:r>
         <w:rPr>
@@ -4605,7 +4938,19 @@
         <w:rPr>
           <w:rFonts w:cs="Arial"/>
         </w:rPr>
-        <w:t>one chiasma per chromatid</w:t>
+        <w:t xml:space="preserve">one </w:t>
+      </w:r>
+      <w:r>
+        <w:rPr>
+          <w:rFonts w:cs="Arial"/>
+        </w:rPr>
+        <w:t>recombination</w:t>
+      </w:r>
+      <w:r>
+        <w:rPr>
+          <w:rFonts w:cs="Arial"/>
+        </w:rPr>
+        <w:t xml:space="preserve"> per chromatid</w:t>
       </w:r>
       <w:r>
         <w:rPr>
@@ -4641,7 +4986,19 @@
         <w:rPr>
           <w:rFonts w:cs="Arial"/>
         </w:rPr>
-        <w:t xml:space="preserve"> distance between chiasmata depends on the chromosome length. In</w:t>
+        <w:t xml:space="preserve"> distance between </w:t>
+      </w:r>
+      <w:r>
+        <w:rPr>
+          <w:rFonts w:cs="Arial"/>
+        </w:rPr>
+        <w:t>recombinations</w:t>
+      </w:r>
+      <w:r>
+        <w:rPr>
+          <w:rFonts w:cs="Arial"/>
+        </w:rPr>
+        <w:t xml:space="preserve"> depends on the chromosome length. In</w:t>
       </w:r>
       <w:r>
         <w:rPr>
@@ -4765,7 +5122,21 @@
         <w:rPr>
           <w:rFonts w:cs="Arial"/>
         </w:rPr>
-        <w:t xml:space="preserve"> (the probability of both is determined by the NATURALPAIRING parameter (above) and the prefPairing and Quadrivalents parameter in the Chromosome file). Quadrivalents are most realistically modelled as a cross-like structure; in each of the four </w:t>
+        <w:t xml:space="preserve"> (the probability of both is determined by the NATURALPAIRING parameter (above) and the </w:t>
+      </w:r>
+      <w:proofErr w:type="spellStart"/>
+      <w:r>
+        <w:rPr>
+          <w:rFonts w:cs="Arial"/>
+        </w:rPr>
+        <w:t>prefPairing</w:t>
+      </w:r>
+      <w:proofErr w:type="spellEnd"/>
+      <w:r>
+        <w:rPr>
+          <w:rFonts w:cs="Arial"/>
+        </w:rPr>
+        <w:t xml:space="preserve"> and Quadrivalents parameter in the Chromosome file). Quadrivalents are most realistically modelled as a cross-like structure; in each of the four </w:t>
       </w:r>
       <w:r>
         <w:rPr>
@@ -4789,7 +5160,19 @@
         <w:rPr>
           <w:rFonts w:cs="Arial"/>
         </w:rPr>
-        <w:t xml:space="preserve"> the chromosomes change partners. A less realistic model, which is also sometimes mentioned in literature, is that where all four chromosomes are aligned in parallel over their full lengths and any chiasma can involve any pair of chromosomes. This parameter specifies the probability of the latter configuration (range 0.0-1.0); the default is 0.0, i.e. all quadrivalents are in the cross configuration.</w:t>
+        <w:t xml:space="preserve"> the chromosomes change partners. A less realistic model, which is also sometimes mentioned in literature, is that where all four chromosomes are aligned in parallel over their full lengths and any </w:t>
+      </w:r>
+      <w:r>
+        <w:rPr>
+          <w:rFonts w:cs="Arial"/>
+        </w:rPr>
+        <w:t>recombination</w:t>
+      </w:r>
+      <w:r>
+        <w:rPr>
+          <w:rFonts w:cs="Arial"/>
+        </w:rPr>
+        <w:t xml:space="preserve"> can involve any pair of chromosomes. This parameter specifies the probability of the latter configuration (range 0.0-1.0); the default is 0.0, i.e. all quadrivalents are in the cross configuration.</w:t>
       </w:r>
     </w:p>
     <w:p>
@@ -4823,7 +5206,28 @@
         <w:rPr>
           <w:rFonts w:cs="Arial"/>
         </w:rPr>
-        <w:t xml:space="preserve"> = 0.0 – 1.0 (default 0.0): in a cross-type quadrivalent, two models are suggested in literature about the way that the four centromeres (and the attached, possibly recombined chromatids) are distributed over the two poles in the first meiotic division. One model is that the four centromeres can be divided into two pairs in any of the three possible ways (ab/cd, ac/bd, ad/bc) with equal probability; the second model assumes that the centromeres are paired according to the quadrivalent branch in which they end up, and that from each of the two pairs one centromere moves to either pole. This parameter specifies the probability of the second model (range 0.0-1.0); the default is 0.0, i.e. all cross-type quadrivalents segregate according to the first model.</w:t>
+        <w:t xml:space="preserve"> = 0.0 – 1.0 (default 0.0): in a cross-type quadrivalent, two models are suggested in literature about the way that the four centromeres (and the attached, possibly recombined chromatids) are distributed over the two poles in the first meiotic division. One model is that the four centromeres can be divided into two pairs in any of the three possible ways (ab/cd, ac/bd, ad/</w:t>
+      </w:r>
+      <w:proofErr w:type="spellStart"/>
+      <w:r>
+        <w:rPr>
+          <w:rFonts w:cs="Arial"/>
+        </w:rPr>
+        <w:t>bc</w:t>
+      </w:r>
+      <w:proofErr w:type="spellEnd"/>
+      <w:r>
+        <w:rPr>
+          <w:rFonts w:cs="Arial"/>
+        </w:rPr>
+        <w:t xml:space="preserve">) with equal probability; the second model assumes that the centromeres are paired according to the quadrivalent branch in which they end up, and that from each of the two pairs one </w:t>
+      </w:r>
+      <w:r>
+        <w:rPr>
+          <w:rFonts w:cs="Arial"/>
+        </w:rPr>
+        <w:lastRenderedPageBreak/>
+        <w:t>centromere moves to either pole. This parameter specifies the probability of the second model (range 0.0-1.0); the default is 0.0, i.e. all cross-type quadrivalents segregate according to the first model.</w:t>
       </w:r>
     </w:p>
     <w:p>
@@ -10436,13 +10840,31 @@
         <w:rPr>
           <w:rFonts w:cs="Arial"/>
         </w:rPr>
-        <w:t>All the random processes in the simulation, such as generating the next chiasma position</w:t>
-      </w:r>
-      <w:r>
-        <w:rPr>
-          <w:rFonts w:cs="Arial"/>
-        </w:rPr>
-        <w:t xml:space="preserve"> or deciding which chromatids will participate in a chiasma</w:t>
+        <w:t xml:space="preserve">All the random processes in the simulation, such as generating the next </w:t>
+      </w:r>
+      <w:r>
+        <w:rPr>
+          <w:rFonts w:cs="Arial"/>
+        </w:rPr>
+        <w:t>recombination</w:t>
+      </w:r>
+      <w:r>
+        <w:rPr>
+          <w:rFonts w:cs="Arial"/>
+        </w:rPr>
+        <w:t xml:space="preserve"> position</w:t>
+      </w:r>
+      <w:r>
+        <w:rPr>
+          <w:rFonts w:cs="Arial"/>
+        </w:rPr>
+        <w:t xml:space="preserve"> or deciding which chromatids will participate in a </w:t>
+      </w:r>
+      <w:r>
+        <w:rPr>
+          <w:rFonts w:cs="Arial"/>
+        </w:rPr>
+        <w:t>recombination</w:t>
       </w:r>
       <w:r>
         <w:rPr>
@@ -10518,7 +10940,21 @@
         <w:rPr>
           <w:rFonts w:cs="Arial"/>
         </w:rPr>
-        <w:t xml:space="preserve"> (example.ped)</w:t>
+        <w:t xml:space="preserve"> (</w:t>
+      </w:r>
+      <w:proofErr w:type="spellStart"/>
+      <w:r>
+        <w:rPr>
+          <w:rFonts w:cs="Arial"/>
+        </w:rPr>
+        <w:t>example.ped</w:t>
+      </w:r>
+      <w:proofErr w:type="spellEnd"/>
+      <w:r>
+        <w:rPr>
+          <w:rFonts w:cs="Arial"/>
+        </w:rPr>
+        <w:t>)</w:t>
       </w:r>
       <w:r>
         <w:rPr>
@@ -10590,8 +11026,15 @@
           <w:rFonts w:cs="Arial"/>
         </w:rPr>
         <w:tab/>
+      </w:r>
+      <w:proofErr w:type="spellStart"/>
+      <w:r>
+        <w:rPr>
+          <w:rFonts w:cs="Arial"/>
+        </w:rPr>
         <w:t>NA</w:t>
       </w:r>
+      <w:proofErr w:type="spellEnd"/>
     </w:p>
     <w:p>
       <w:pPr>
@@ -10627,8 +11070,16 @@
           <w:lang w:val="nl-NL"/>
         </w:rPr>
         <w:tab/>
+      </w:r>
+      <w:proofErr w:type="spellStart"/>
+      <w:r>
+        <w:rPr>
+          <w:rFonts w:cs="Arial"/>
+          <w:lang w:val="nl-NL"/>
+        </w:rPr>
         <w:t>NA</w:t>
       </w:r>
+      <w:proofErr w:type="spellEnd"/>
     </w:p>
     <w:p>
       <w:pPr>
@@ -10916,7 +11367,21 @@
         <w:rPr>
           <w:rFonts w:cs="Arial"/>
         </w:rPr>
-        <w:t xml:space="preserve">(example.chrom) </w:t>
+        <w:t>(</w:t>
+      </w:r>
+      <w:proofErr w:type="spellStart"/>
+      <w:r>
+        <w:rPr>
+          <w:rFonts w:cs="Arial"/>
+        </w:rPr>
+        <w:t>example.chrom</w:t>
+      </w:r>
+      <w:proofErr w:type="spellEnd"/>
+      <w:r>
+        <w:rPr>
+          <w:rFonts w:cs="Arial"/>
+        </w:rPr>
+        <w:t xml:space="preserve">) </w:t>
       </w:r>
       <w:r>
         <w:rPr>
@@ -10973,8 +11438,15 @@
           <w:rFonts w:cs="Arial"/>
         </w:rPr>
         <w:tab/>
+      </w:r>
+      <w:proofErr w:type="spellStart"/>
+      <w:r>
+        <w:rPr>
+          <w:rFonts w:cs="Arial"/>
+        </w:rPr>
         <w:t>prefPairing</w:t>
       </w:r>
+      <w:proofErr w:type="spellEnd"/>
       <w:r>
         <w:rPr>
           <w:rFonts w:cs="Arial"/>
@@ -11248,7 +11720,21 @@
         <w:rPr>
           <w:rFonts w:cs="Arial"/>
         </w:rPr>
-        <w:t xml:space="preserve">The prefPairing column specifies the amount of preferential paining in </w:t>
+        <w:t xml:space="preserve">The </w:t>
+      </w:r>
+      <w:proofErr w:type="spellStart"/>
+      <w:r>
+        <w:rPr>
+          <w:rFonts w:cs="Arial"/>
+        </w:rPr>
+        <w:t>prefPairing</w:t>
+      </w:r>
+      <w:proofErr w:type="spellEnd"/>
+      <w:r>
+        <w:rPr>
+          <w:rFonts w:cs="Arial"/>
+        </w:rPr>
+        <w:t xml:space="preserve"> column specifies the amount of preferential paining in </w:t>
       </w:r>
       <w:r>
         <w:rPr>
@@ -11352,7 +11838,21 @@
         <w:rPr>
           <w:rFonts w:cs="Arial"/>
         </w:rPr>
-        <w:t xml:space="preserve">the number of quadrivalents for a given chromosome in a given meiosis is a random number drawn from a binomial distribution with parameters n (the maximum number of quadrivalents given the ploidy: 1 in tetra- and hexaploids, 2 in octo- and decaploids etc.) and p = the </w:t>
+        <w:t xml:space="preserve">the number of quadrivalents for a given chromosome in a given meiosis is a random number drawn from a binomial distribution with parameters n (the maximum number of quadrivalents given the ploidy: 1 in tetra- and hexaploids, 2 in octo- and </w:t>
+      </w:r>
+      <w:proofErr w:type="spellStart"/>
+      <w:r>
+        <w:rPr>
+          <w:rFonts w:cs="Arial"/>
+        </w:rPr>
+        <w:t>decaploids</w:t>
+      </w:r>
+      <w:proofErr w:type="spellEnd"/>
+      <w:r>
+        <w:rPr>
+          <w:rFonts w:cs="Arial"/>
+        </w:rPr>
+        <w:t xml:space="preserve"> etc.) and p = the </w:t>
       </w:r>
       <w:r>
         <w:rPr>
@@ -11412,7 +11912,21 @@
         <w:rPr>
           <w:rFonts w:cs="Arial"/>
         </w:rPr>
-        <w:t>else (e.g. in hexaploids, decaploids etc.)</w:t>
+        <w:t xml:space="preserve">else (e.g. in hexaploids, </w:t>
+      </w:r>
+      <w:proofErr w:type="spellStart"/>
+      <w:r>
+        <w:rPr>
+          <w:rFonts w:cs="Arial"/>
+        </w:rPr>
+        <w:t>decaploids</w:t>
+      </w:r>
+      <w:proofErr w:type="spellEnd"/>
+      <w:r>
+        <w:rPr>
+          <w:rFonts w:cs="Arial"/>
+        </w:rPr>
+        <w:t xml:space="preserve"> etc.)</w:t>
       </w:r>
       <w:r>
         <w:rPr>
@@ -11529,8 +12043,16 @@
               <w:rPr>
                 <w:rFonts w:cs="Arial"/>
               </w:rPr>
-              <w:t>Fraction meioses with … quadivalents</w:t>
-            </w:r>
+              <w:t xml:space="preserve">Fraction meioses with … </w:t>
+            </w:r>
+            <w:proofErr w:type="spellStart"/>
+            <w:r>
+              <w:rPr>
+                <w:rFonts w:cs="Arial"/>
+              </w:rPr>
+              <w:t>quadivalents</w:t>
+            </w:r>
+            <w:proofErr w:type="spellEnd"/>
           </w:p>
         </w:tc>
       </w:tr>
@@ -11579,7 +12101,21 @@
               <w:rPr>
                 <w:rFonts w:cs="Arial"/>
               </w:rPr>
-              <w:t>0 quadriv.</w:t>
+              <w:t xml:space="preserve">0 </w:t>
+            </w:r>
+            <w:proofErr w:type="spellStart"/>
+            <w:r>
+              <w:rPr>
+                <w:rFonts w:cs="Arial"/>
+              </w:rPr>
+              <w:t>quadriv</w:t>
+            </w:r>
+            <w:proofErr w:type="spellEnd"/>
+            <w:r>
+              <w:rPr>
+                <w:rFonts w:cs="Arial"/>
+              </w:rPr>
+              <w:t>.</w:t>
             </w:r>
           </w:p>
         </w:tc>
@@ -11603,7 +12139,21 @@
               <w:rPr>
                 <w:rFonts w:cs="Arial"/>
               </w:rPr>
-              <w:t>1 quadriv.</w:t>
+              <w:t xml:space="preserve">1 </w:t>
+            </w:r>
+            <w:proofErr w:type="spellStart"/>
+            <w:r>
+              <w:rPr>
+                <w:rFonts w:cs="Arial"/>
+              </w:rPr>
+              <w:t>quadriv</w:t>
+            </w:r>
+            <w:proofErr w:type="spellEnd"/>
+            <w:r>
+              <w:rPr>
+                <w:rFonts w:cs="Arial"/>
+              </w:rPr>
+              <w:t>.</w:t>
             </w:r>
           </w:p>
         </w:tc>
@@ -11627,7 +12177,21 @@
               <w:rPr>
                 <w:rFonts w:cs="Arial"/>
               </w:rPr>
-              <w:t>2 quadriv.</w:t>
+              <w:t xml:space="preserve">2 </w:t>
+            </w:r>
+            <w:proofErr w:type="spellStart"/>
+            <w:r>
+              <w:rPr>
+                <w:rFonts w:cs="Arial"/>
+              </w:rPr>
+              <w:t>quadriv</w:t>
+            </w:r>
+            <w:proofErr w:type="spellEnd"/>
+            <w:r>
+              <w:rPr>
+                <w:rFonts w:cs="Arial"/>
+              </w:rPr>
+              <w:t>.</w:t>
             </w:r>
           </w:p>
         </w:tc>
@@ -11651,8 +12215,16 @@
               <w:rPr>
                 <w:rFonts w:cs="Arial"/>
               </w:rPr>
-              <w:t>3 quadriv</w:t>
-            </w:r>
+              <w:t xml:space="preserve">3 </w:t>
+            </w:r>
+            <w:proofErr w:type="spellStart"/>
+            <w:r>
+              <w:rPr>
+                <w:rFonts w:cs="Arial"/>
+              </w:rPr>
+              <w:t>quadriv</w:t>
+            </w:r>
+            <w:proofErr w:type="spellEnd"/>
           </w:p>
         </w:tc>
       </w:tr>
@@ -12296,7 +12868,21 @@
         <w:rPr>
           <w:rFonts w:cs="Arial"/>
         </w:rPr>
-        <w:t xml:space="preserve"> (example.map)</w:t>
+        <w:t xml:space="preserve"> (</w:t>
+      </w:r>
+      <w:proofErr w:type="spellStart"/>
+      <w:r>
+        <w:rPr>
+          <w:rFonts w:cs="Arial"/>
+        </w:rPr>
+        <w:t>example.map</w:t>
+      </w:r>
+      <w:proofErr w:type="spellEnd"/>
+      <w:r>
+        <w:rPr>
+          <w:rFonts w:cs="Arial"/>
+        </w:rPr>
+        <w:t>)</w:t>
       </w:r>
       <w:r>
         <w:rPr>
@@ -12918,7 +13504,21 @@
         <w:rPr>
           <w:rFonts w:cs="Arial"/>
         </w:rPr>
-        <w:t xml:space="preserve"> (example.gen)</w:t>
+        <w:t xml:space="preserve"> (</w:t>
+      </w:r>
+      <w:proofErr w:type="spellStart"/>
+      <w:r>
+        <w:rPr>
+          <w:rFonts w:cs="Arial"/>
+        </w:rPr>
+        <w:t>example.gen</w:t>
+      </w:r>
+      <w:proofErr w:type="spellEnd"/>
+      <w:r>
+        <w:rPr>
+          <w:rFonts w:cs="Arial"/>
+        </w:rPr>
+        <w:t>)</w:t>
       </w:r>
       <w:r>
         <w:rPr>
@@ -13060,50 +13660,99 @@
           <w:rFonts w:cs="Arial"/>
         </w:rPr>
         <w:tab/>
+      </w:r>
+      <w:proofErr w:type="spellStart"/>
+      <w:r>
+        <w:rPr>
+          <w:rFonts w:cs="Arial"/>
+        </w:rPr>
         <w:t>q</w:t>
       </w:r>
+      <w:proofErr w:type="spellEnd"/>
       <w:r>
         <w:rPr>
           <w:rFonts w:cs="Arial"/>
         </w:rPr>
         <w:tab/>
+      </w:r>
+      <w:proofErr w:type="spellStart"/>
+      <w:r>
+        <w:rPr>
+          <w:rFonts w:cs="Arial"/>
+        </w:rPr>
         <w:t>Q</w:t>
       </w:r>
+      <w:proofErr w:type="spellEnd"/>
       <w:r>
         <w:rPr>
           <w:rFonts w:cs="Arial"/>
         </w:rPr>
         <w:tab/>
+      </w:r>
+      <w:proofErr w:type="spellStart"/>
+      <w:r>
+        <w:rPr>
+          <w:rFonts w:cs="Arial"/>
+        </w:rPr>
         <w:t>q</w:t>
       </w:r>
+      <w:proofErr w:type="spellEnd"/>
       <w:r>
         <w:rPr>
           <w:rFonts w:cs="Arial"/>
         </w:rPr>
         <w:tab/>
+      </w:r>
+      <w:proofErr w:type="spellStart"/>
+      <w:r>
+        <w:rPr>
+          <w:rFonts w:cs="Arial"/>
+        </w:rPr>
         <w:t>Q</w:t>
       </w:r>
+      <w:proofErr w:type="spellEnd"/>
       <w:r>
         <w:rPr>
           <w:rFonts w:cs="Arial"/>
         </w:rPr>
         <w:tab/>
+      </w:r>
+      <w:proofErr w:type="spellStart"/>
+      <w:r>
+        <w:rPr>
+          <w:rFonts w:cs="Arial"/>
+        </w:rPr>
         <w:t>Q</w:t>
       </w:r>
+      <w:proofErr w:type="spellEnd"/>
       <w:r>
         <w:rPr>
           <w:rFonts w:cs="Arial"/>
         </w:rPr>
         <w:tab/>
+      </w:r>
+      <w:proofErr w:type="spellStart"/>
+      <w:r>
+        <w:rPr>
+          <w:rFonts w:cs="Arial"/>
+        </w:rPr>
         <w:t>Q</w:t>
       </w:r>
+      <w:proofErr w:type="spellEnd"/>
       <w:r>
         <w:rPr>
           <w:rFonts w:cs="Arial"/>
         </w:rPr>
         <w:tab/>
+      </w:r>
+      <w:proofErr w:type="spellStart"/>
+      <w:r>
+        <w:rPr>
+          <w:rFonts w:cs="Arial"/>
+        </w:rPr>
         <w:t>Q</w:t>
       </w:r>
+      <w:proofErr w:type="spellEnd"/>
     </w:p>
     <w:p>
       <w:pPr>
@@ -13492,36 +14141,71 @@
           <w:rFonts w:cs="Arial"/>
         </w:rPr>
         <w:tab/>
+      </w:r>
+      <w:proofErr w:type="spellStart"/>
+      <w:r>
+        <w:rPr>
+          <w:rFonts w:cs="Arial"/>
+        </w:rPr>
         <w:t>G</w:t>
       </w:r>
+      <w:proofErr w:type="spellEnd"/>
       <w:r>
         <w:rPr>
           <w:rFonts w:cs="Arial"/>
         </w:rPr>
         <w:tab/>
+      </w:r>
+      <w:proofErr w:type="spellStart"/>
+      <w:r>
+        <w:rPr>
+          <w:rFonts w:cs="Arial"/>
+        </w:rPr>
         <w:t>G</w:t>
       </w:r>
+      <w:proofErr w:type="spellEnd"/>
       <w:r>
         <w:rPr>
           <w:rFonts w:cs="Arial"/>
         </w:rPr>
         <w:tab/>
+      </w:r>
+      <w:proofErr w:type="spellStart"/>
+      <w:r>
+        <w:rPr>
+          <w:rFonts w:cs="Arial"/>
+        </w:rPr>
         <w:t>G</w:t>
       </w:r>
+      <w:proofErr w:type="spellEnd"/>
       <w:r>
         <w:rPr>
           <w:rFonts w:cs="Arial"/>
         </w:rPr>
         <w:tab/>
+      </w:r>
+      <w:proofErr w:type="spellStart"/>
+      <w:r>
+        <w:rPr>
+          <w:rFonts w:cs="Arial"/>
+        </w:rPr>
         <w:t>G</w:t>
       </w:r>
+      <w:proofErr w:type="spellEnd"/>
       <w:r>
         <w:rPr>
           <w:rFonts w:cs="Arial"/>
         </w:rPr>
         <w:tab/>
+      </w:r>
+      <w:proofErr w:type="spellStart"/>
+      <w:r>
+        <w:rPr>
+          <w:rFonts w:cs="Arial"/>
+        </w:rPr>
         <w:t>G</w:t>
       </w:r>
+      <w:proofErr w:type="spellEnd"/>
     </w:p>
     <w:p>
       <w:pPr>
@@ -13645,15 +14329,29 @@
           <w:rFonts w:cs="Arial"/>
         </w:rPr>
         <w:tab/>
+      </w:r>
+      <w:proofErr w:type="spellStart"/>
+      <w:r>
+        <w:rPr>
+          <w:rFonts w:cs="Arial"/>
+        </w:rPr>
         <w:t>y</w:t>
       </w:r>
+      <w:proofErr w:type="spellEnd"/>
       <w:r>
         <w:rPr>
           <w:rFonts w:cs="Arial"/>
         </w:rPr>
         <w:tab/>
+      </w:r>
+      <w:proofErr w:type="spellStart"/>
+      <w:r>
+        <w:rPr>
+          <w:rFonts w:cs="Arial"/>
+        </w:rPr>
         <w:t>y</w:t>
       </w:r>
+      <w:proofErr w:type="spellEnd"/>
       <w:r>
         <w:rPr>
           <w:rFonts w:cs="Arial"/>
@@ -13666,22 +14364,43 @@
           <w:rFonts w:cs="Arial"/>
         </w:rPr>
         <w:tab/>
+      </w:r>
+      <w:proofErr w:type="spellStart"/>
+      <w:r>
+        <w:rPr>
+          <w:rFonts w:cs="Arial"/>
+        </w:rPr>
         <w:t>z</w:t>
       </w:r>
+      <w:proofErr w:type="spellEnd"/>
       <w:r>
         <w:rPr>
           <w:rFonts w:cs="Arial"/>
         </w:rPr>
         <w:tab/>
+      </w:r>
+      <w:proofErr w:type="spellStart"/>
+      <w:r>
+        <w:rPr>
+          <w:rFonts w:cs="Arial"/>
+        </w:rPr>
         <w:t>z</w:t>
       </w:r>
+      <w:proofErr w:type="spellEnd"/>
       <w:r>
         <w:rPr>
           <w:rFonts w:cs="Arial"/>
         </w:rPr>
         <w:tab/>
+      </w:r>
+      <w:proofErr w:type="spellStart"/>
+      <w:r>
+        <w:rPr>
+          <w:rFonts w:cs="Arial"/>
+        </w:rPr>
         <w:t>z</w:t>
       </w:r>
+      <w:proofErr w:type="spellEnd"/>
     </w:p>
     <w:p>
       <w:pPr>
@@ -14121,11 +14840,19 @@
         </w:rPr>
       </w:pPr>
       <w:bookmarkStart w:id="12" w:name="_Toc67408371"/>
+      <w:proofErr w:type="spellStart"/>
       <w:r>
         <w:rPr>
           <w:rFonts w:ascii="Arial" w:hAnsi="Arial" w:cs="Arial"/>
         </w:rPr>
-        <w:t>Haplostruct files</w:t>
+        <w:t>Haplostruct</w:t>
+      </w:r>
+      <w:proofErr w:type="spellEnd"/>
+      <w:r>
+        <w:rPr>
+          <w:rFonts w:ascii="Arial" w:hAnsi="Arial" w:cs="Arial"/>
+        </w:rPr>
+        <w:t xml:space="preserve"> files</w:t>
       </w:r>
       <w:bookmarkEnd w:id="12"/>
     </w:p>
@@ -14139,7 +14866,21 @@
         <w:rPr>
           <w:rFonts w:cs="Arial"/>
         </w:rPr>
-        <w:t xml:space="preserve">If the parameter file specifies the HAPLOSTRUCT keyword, a pair of Haplostruct files </w:t>
+        <w:t xml:space="preserve">If the parameter file specifies the HAPLOSTRUCT keyword, a pair of </w:t>
+      </w:r>
+      <w:proofErr w:type="spellStart"/>
+      <w:r>
+        <w:rPr>
+          <w:rFonts w:cs="Arial"/>
+        </w:rPr>
+        <w:t>Haplostruct</w:t>
+      </w:r>
+      <w:proofErr w:type="spellEnd"/>
+      <w:r>
+        <w:rPr>
+          <w:rFonts w:cs="Arial"/>
+        </w:rPr>
+        <w:t xml:space="preserve"> files </w:t>
       </w:r>
       <w:r>
         <w:rPr>
@@ -14151,7 +14892,21 @@
         <w:rPr>
           <w:rFonts w:cs="Arial"/>
         </w:rPr>
-        <w:t xml:space="preserve">.hsa and </w:t>
+        <w:t>.</w:t>
+      </w:r>
+      <w:proofErr w:type="spellStart"/>
+      <w:r>
+        <w:rPr>
+          <w:rFonts w:cs="Arial"/>
+        </w:rPr>
+        <w:t>hsa</w:t>
+      </w:r>
+      <w:proofErr w:type="spellEnd"/>
+      <w:r>
+        <w:rPr>
+          <w:rFonts w:cs="Arial"/>
+        </w:rPr>
+        <w:t xml:space="preserve"> and </w:t>
       </w:r>
       <w:r>
         <w:rPr>
@@ -14163,8 +14918,16 @@
         <w:rPr>
           <w:rFonts w:cs="Arial"/>
         </w:rPr>
-        <w:t>.hsb</w:t>
-      </w:r>
+        <w:t>.</w:t>
+      </w:r>
+      <w:proofErr w:type="spellStart"/>
+      <w:r>
+        <w:rPr>
+          <w:rFonts w:cs="Arial"/>
+        </w:rPr>
+        <w:t>hsb</w:t>
+      </w:r>
+      <w:proofErr w:type="spellEnd"/>
       <w:r>
         <w:rPr>
           <w:rFonts w:cs="Arial"/>
@@ -14346,11 +15109,19 @@
         </w:rPr>
       </w:pPr>
       <w:bookmarkStart w:id="15" w:name="_Toc67408374"/>
+      <w:proofErr w:type="spellStart"/>
       <w:r>
         <w:rPr>
           <w:rFonts w:ascii="Arial" w:hAnsi="Arial" w:cs="Arial"/>
         </w:rPr>
-        <w:t>Haplostruct files</w:t>
+        <w:t>Haplostruct</w:t>
+      </w:r>
+      <w:proofErr w:type="spellEnd"/>
+      <w:r>
+        <w:rPr>
+          <w:rFonts w:ascii="Arial" w:hAnsi="Arial" w:cs="Arial"/>
+        </w:rPr>
+        <w:t xml:space="preserve"> files</w:t>
       </w:r>
       <w:bookmarkEnd w:id="15"/>
     </w:p>
@@ -14364,7 +15135,35 @@
         <w:rPr>
           <w:rFonts w:cs="Arial"/>
         </w:rPr>
-        <w:t>The haplostruct files are the direct product of the simulation process. If the haplostructs of new individuals are</w:t>
+        <w:t xml:space="preserve">The </w:t>
+      </w:r>
+      <w:proofErr w:type="spellStart"/>
+      <w:r>
+        <w:rPr>
+          <w:rFonts w:cs="Arial"/>
+        </w:rPr>
+        <w:t>haplostruct</w:t>
+      </w:r>
+      <w:proofErr w:type="spellEnd"/>
+      <w:r>
+        <w:rPr>
+          <w:rFonts w:cs="Arial"/>
+        </w:rPr>
+        <w:t xml:space="preserve"> files are the direct product of the simulation process. If the </w:t>
+      </w:r>
+      <w:proofErr w:type="spellStart"/>
+      <w:r>
+        <w:rPr>
+          <w:rFonts w:cs="Arial"/>
+        </w:rPr>
+        <w:t>haplostructs</w:t>
+      </w:r>
+      <w:proofErr w:type="spellEnd"/>
+      <w:r>
+        <w:rPr>
+          <w:rFonts w:cs="Arial"/>
+        </w:rPr>
+        <w:t xml:space="preserve"> of new individuals are</w:t>
       </w:r>
       <w:r>
         <w:rPr>
@@ -14388,8 +15187,16 @@
         <w:rPr>
           <w:rFonts w:cs="Arial"/>
         </w:rPr>
-        <w:t>the simulated haplostructs</w:t>
-      </w:r>
+        <w:t xml:space="preserve">the simulated </w:t>
+      </w:r>
+      <w:proofErr w:type="spellStart"/>
+      <w:r>
+        <w:rPr>
+          <w:rFonts w:cs="Arial"/>
+        </w:rPr>
+        <w:t>haplostructs</w:t>
+      </w:r>
+      <w:proofErr w:type="spellEnd"/>
       <w:r>
         <w:rPr>
           <w:rFonts w:cs="Arial"/>
@@ -14424,26 +15231,82 @@
         <w:rPr>
           <w:rFonts w:cs="Arial"/>
         </w:rPr>
-        <w:t xml:space="preserve">files &lt;output&gt;.hsa and &lt;output&gt;.hsb. </w:t>
-      </w:r>
-      <w:r>
-        <w:rPr>
-          <w:rFonts w:cs="Arial"/>
-        </w:rPr>
-        <w:t xml:space="preserve"> This is the case when a new pedigree is simulated (first mode of operation) and when new individuals are added to an already simulated pedigree (third mode of operation), but not in the second mode of operation where only new marker alleles are assigned to individuals based on earlier simulated haplostructs.</w:t>
-      </w:r>
-    </w:p>
-    <w:p>
-      <w:pPr>
-        <w:rPr>
-          <w:rFonts w:cs="Arial"/>
-        </w:rPr>
-      </w:pPr>
-      <w:r>
-        <w:rPr>
-          <w:rFonts w:cs="Arial"/>
-        </w:rPr>
-        <w:t xml:space="preserve">Both haplostruct files are tab-separated text files. </w:t>
+        <w:t>files &lt;output&gt;.</w:t>
+      </w:r>
+      <w:proofErr w:type="spellStart"/>
+      <w:r>
+        <w:rPr>
+          <w:rFonts w:cs="Arial"/>
+        </w:rPr>
+        <w:t>hsa</w:t>
+      </w:r>
+      <w:proofErr w:type="spellEnd"/>
+      <w:r>
+        <w:rPr>
+          <w:rFonts w:cs="Arial"/>
+        </w:rPr>
+        <w:t xml:space="preserve"> and &lt;output&gt;.</w:t>
+      </w:r>
+      <w:proofErr w:type="spellStart"/>
+      <w:r>
+        <w:rPr>
+          <w:rFonts w:cs="Arial"/>
+        </w:rPr>
+        <w:t>hsb</w:t>
+      </w:r>
+      <w:proofErr w:type="spellEnd"/>
+      <w:r>
+        <w:rPr>
+          <w:rFonts w:cs="Arial"/>
+        </w:rPr>
+        <w:t xml:space="preserve">. </w:t>
+      </w:r>
+      <w:r>
+        <w:rPr>
+          <w:rFonts w:cs="Arial"/>
+        </w:rPr>
+        <w:t xml:space="preserve"> This is the case when a new pedigree is simulated (first mode of operation) and when new individuals are added to an already simulated pedigree (third mode of operation), but not in the second mode of operation where only new marker alleles are assigned to individuals based on earlier simulated </w:t>
+      </w:r>
+      <w:proofErr w:type="spellStart"/>
+      <w:r>
+        <w:rPr>
+          <w:rFonts w:cs="Arial"/>
+        </w:rPr>
+        <w:t>haplostructs</w:t>
+      </w:r>
+      <w:proofErr w:type="spellEnd"/>
+      <w:r>
+        <w:rPr>
+          <w:rFonts w:cs="Arial"/>
+        </w:rPr>
+        <w:t>.</w:t>
+      </w:r>
+    </w:p>
+    <w:p>
+      <w:pPr>
+        <w:rPr>
+          <w:rFonts w:cs="Arial"/>
+        </w:rPr>
+      </w:pPr>
+      <w:r>
+        <w:rPr>
+          <w:rFonts w:cs="Arial"/>
+        </w:rPr>
+        <w:t xml:space="preserve">Both </w:t>
+      </w:r>
+      <w:proofErr w:type="spellStart"/>
+      <w:r>
+        <w:rPr>
+          <w:rFonts w:cs="Arial"/>
+        </w:rPr>
+        <w:t>haplostruct</w:t>
+      </w:r>
+      <w:proofErr w:type="spellEnd"/>
+      <w:r>
+        <w:rPr>
+          <w:rFonts w:cs="Arial"/>
+        </w:rPr>
+        <w:t xml:space="preserve"> files are tab-separated text files. </w:t>
       </w:r>
       <w:r>
         <w:rPr>
@@ -14455,8 +15318,16 @@
         <w:rPr>
           <w:rFonts w:cs="Arial"/>
         </w:rPr>
-        <w:t xml:space="preserve"> two haplostruct</w:t>
-      </w:r>
+        <w:t xml:space="preserve"> two </w:t>
+      </w:r>
+      <w:proofErr w:type="spellStart"/>
+      <w:r>
+        <w:rPr>
+          <w:rFonts w:cs="Arial"/>
+        </w:rPr>
+        <w:t>haplostruct</w:t>
+      </w:r>
+      <w:proofErr w:type="spellEnd"/>
       <w:r>
         <w:rPr>
           <w:rFonts w:cs="Arial"/>
@@ -14480,7 +15351,21 @@
         <w:rPr>
           <w:rFonts w:cs="Arial"/>
         </w:rPr>
-        <w:t>File &lt;output&gt;.hsa specifies on each line first (1) the individual), (2) the chromosome and (3) the homolog number (1-2 for diploids, 1-4 for tetraploids</w:t>
+        <w:t>File &lt;output&gt;.</w:t>
+      </w:r>
+      <w:proofErr w:type="spellStart"/>
+      <w:r>
+        <w:rPr>
+          <w:rFonts w:cs="Arial"/>
+        </w:rPr>
+        <w:t>hsa</w:t>
+      </w:r>
+      <w:proofErr w:type="spellEnd"/>
+      <w:r>
+        <w:rPr>
+          <w:rFonts w:cs="Arial"/>
+        </w:rPr>
+        <w:t xml:space="preserve"> specifies on each line first (1) the individual), (2) the chromosome and (3) the homolog number (1-2 for diploids, 1-4 for tetraploids</w:t>
       </w:r>
       <w:r>
         <w:rPr>
@@ -14584,7 +15469,35 @@
           <w:rFonts w:cs="Arial"/>
         </w:rPr>
         <w:lastRenderedPageBreak/>
-        <w:t xml:space="preserve">File &lt;output&gt;.hsb specifies the positions (in cM) of the recombination points between the segments. The lines do not include the individual, chromosome and homolog number but are in the same order as in file &lt;output&gt;.hsa. </w:t>
+        <w:t>File &lt;output&gt;.</w:t>
+      </w:r>
+      <w:proofErr w:type="spellStart"/>
+      <w:r>
+        <w:rPr>
+          <w:rFonts w:cs="Arial"/>
+        </w:rPr>
+        <w:t>hsb</w:t>
+      </w:r>
+      <w:proofErr w:type="spellEnd"/>
+      <w:r>
+        <w:rPr>
+          <w:rFonts w:cs="Arial"/>
+        </w:rPr>
+        <w:t xml:space="preserve"> specifies the positions (in cM) of the recombination points between the segments. The lines do not include the individual, chromosome and homolog number but are in the same order as in file &lt;output&gt;.</w:t>
+      </w:r>
+      <w:proofErr w:type="spellStart"/>
+      <w:r>
+        <w:rPr>
+          <w:rFonts w:cs="Arial"/>
+        </w:rPr>
+        <w:t>hsa</w:t>
+      </w:r>
+      <w:proofErr w:type="spellEnd"/>
+      <w:r>
+        <w:rPr>
+          <w:rFonts w:cs="Arial"/>
+        </w:rPr>
+        <w:t xml:space="preserve">. </w:t>
       </w:r>
       <w:r>
         <w:rPr>
@@ -14645,7 +15558,22 @@
       </w:r>
       <w:r>
         <w:br/>
-        <w:t>nBival = (ploidy – 4* nQuadrival) / 2.</w:t>
+      </w:r>
+      <w:proofErr w:type="spellStart"/>
+      <w:r>
+        <w:t>nBival</w:t>
+      </w:r>
+      <w:proofErr w:type="spellEnd"/>
+      <w:r>
+        <w:t xml:space="preserve"> = (ploidy – 4* </w:t>
+      </w:r>
+      <w:proofErr w:type="spellStart"/>
+      <w:r>
+        <w:t>nQuadrival</w:t>
+      </w:r>
+      <w:proofErr w:type="spellEnd"/>
+      <w:r>
+        <w:t>) / 2.</w:t>
       </w:r>
       <w:r>
         <w:br/>
@@ -14825,11 +15753,19 @@
         </w:rPr>
       </w:pPr>
       <w:bookmarkStart w:id="18" w:name="_Toc67408377"/>
+      <w:proofErr w:type="spellStart"/>
       <w:r>
         <w:rPr>
           <w:rFonts w:ascii="Arial" w:hAnsi="Arial" w:cs="Arial"/>
         </w:rPr>
-        <w:t>Founderalleles file</w:t>
+        <w:t>Founderalleles</w:t>
+      </w:r>
+      <w:proofErr w:type="spellEnd"/>
+      <w:r>
+        <w:rPr>
+          <w:rFonts w:ascii="Arial" w:hAnsi="Arial" w:cs="Arial"/>
+        </w:rPr>
+        <w:t xml:space="preserve"> file</w:t>
       </w:r>
       <w:bookmarkEnd w:id="18"/>
     </w:p>
@@ -14843,7 +15779,21 @@
         <w:rPr>
           <w:rFonts w:cs="Arial"/>
         </w:rPr>
-        <w:t xml:space="preserve">The Founderalleles file </w:t>
+        <w:t xml:space="preserve">The </w:t>
+      </w:r>
+      <w:proofErr w:type="spellStart"/>
+      <w:r>
+        <w:rPr>
+          <w:rFonts w:cs="Arial"/>
+        </w:rPr>
+        <w:t>Founderalleles</w:t>
+      </w:r>
+      <w:proofErr w:type="spellEnd"/>
+      <w:r>
+        <w:rPr>
+          <w:rFonts w:cs="Arial"/>
+        </w:rPr>
+        <w:t xml:space="preserve"> file </w:t>
       </w:r>
       <w:r>
         <w:rPr>
@@ -14891,7 +15841,21 @@
         <w:rPr>
           <w:rFonts w:cs="Arial"/>
         </w:rPr>
-        <w:t xml:space="preserve">. The Founderalleles </w:t>
+        <w:t xml:space="preserve">. The </w:t>
+      </w:r>
+      <w:proofErr w:type="spellStart"/>
+      <w:r>
+        <w:rPr>
+          <w:rFonts w:cs="Arial"/>
+        </w:rPr>
+        <w:t>Founderalleles</w:t>
+      </w:r>
+      <w:proofErr w:type="spellEnd"/>
+      <w:r>
+        <w:rPr>
+          <w:rFonts w:cs="Arial"/>
+        </w:rPr>
+        <w:t xml:space="preserve"> </w:t>
       </w:r>
       <w:r>
         <w:rPr>
@@ -14932,11 +15896,19 @@
         </w:rPr>
       </w:pPr>
       <w:bookmarkStart w:id="19" w:name="_Toc67408378"/>
+      <w:proofErr w:type="spellStart"/>
       <w:r>
         <w:rPr>
           <w:rFonts w:ascii="Arial" w:hAnsi="Arial" w:cs="Arial"/>
         </w:rPr>
-        <w:t>Alleledose file</w:t>
+        <w:t>Alleledose</w:t>
+      </w:r>
+      <w:proofErr w:type="spellEnd"/>
+      <w:r>
+        <w:rPr>
+          <w:rFonts w:ascii="Arial" w:hAnsi="Arial" w:cs="Arial"/>
+        </w:rPr>
+        <w:t xml:space="preserve"> file</w:t>
       </w:r>
       <w:bookmarkEnd w:id="19"/>
     </w:p>
@@ -14951,13 +15923,27 @@
         <w:rPr>
           <w:rFonts w:cs="Arial"/>
         </w:rPr>
-        <w:t>The A</w:t>
-      </w:r>
-      <w:r>
-        <w:rPr>
-          <w:rFonts w:cs="Arial"/>
-        </w:rPr>
-        <w:t xml:space="preserve">lleledose file (&lt;output&gt;_alleledose.dat) gives the allele dosage for all individuals, for the (alphabetically) highest marker allele at each locus. </w:t>
+        <w:t xml:space="preserve">The </w:t>
+      </w:r>
+      <w:proofErr w:type="spellStart"/>
+      <w:r>
+        <w:rPr>
+          <w:rFonts w:cs="Arial"/>
+        </w:rPr>
+        <w:t>A</w:t>
+      </w:r>
+      <w:r>
+        <w:rPr>
+          <w:rFonts w:cs="Arial"/>
+        </w:rPr>
+        <w:t>lleledose</w:t>
+      </w:r>
+      <w:proofErr w:type="spellEnd"/>
+      <w:r>
+        <w:rPr>
+          <w:rFonts w:cs="Arial"/>
+        </w:rPr>
+        <w:t xml:space="preserve"> file (&lt;output&gt;_alleledose.dat) gives the allele dosage for all individuals, for the (alphabetically) highest marker allele at each locus. </w:t>
       </w:r>
       <w:r>
         <w:rPr>
@@ -14999,7 +15985,21 @@
         <w:rPr>
           <w:rFonts w:cs="Arial"/>
         </w:rPr>
-        <w:t xml:space="preserve"> of the Alleledose file</w:t>
+        <w:t xml:space="preserve"> of the </w:t>
+      </w:r>
+      <w:proofErr w:type="spellStart"/>
+      <w:r>
+        <w:rPr>
+          <w:rFonts w:cs="Arial"/>
+        </w:rPr>
+        <w:t>Alleledose</w:t>
+      </w:r>
+      <w:proofErr w:type="spellEnd"/>
+      <w:r>
+        <w:rPr>
+          <w:rFonts w:cs="Arial"/>
+        </w:rPr>
+        <w:t xml:space="preserve"> file</w:t>
       </w:r>
       <w:r>
         <w:rPr>
@@ -15017,7 +16017,21 @@
         <w:rPr>
           <w:rFonts w:cs="Arial"/>
         </w:rPr>
-        <w:t>the Genotypes and Founderalleles files, but here only one column per individual is present and the caption of that column is the individual’s name.</w:t>
+        <w:t xml:space="preserve">the Genotypes and </w:t>
+      </w:r>
+      <w:proofErr w:type="spellStart"/>
+      <w:r>
+        <w:rPr>
+          <w:rFonts w:cs="Arial"/>
+        </w:rPr>
+        <w:t>Founderalleles</w:t>
+      </w:r>
+      <w:proofErr w:type="spellEnd"/>
+      <w:r>
+        <w:rPr>
+          <w:rFonts w:cs="Arial"/>
+        </w:rPr>
+        <w:t xml:space="preserve"> files, but here only one column per individual is present and the caption of that column is the individual’s name.</w:t>
       </w:r>
     </w:p>
     <w:p>
@@ -15370,7 +16384,14 @@
         <w:rPr>
           <w:rFonts w:cs="Arial"/>
         </w:rPr>
-        <w:t>ill produce a file &lt;output</w:t>
+        <w:t>ill produce a file &lt;</w:t>
+      </w:r>
+      <w:proofErr w:type="spellStart"/>
+      <w:r>
+        <w:rPr>
+          <w:rFonts w:cs="Arial"/>
+        </w:rPr>
+        <w:t>output</w:t>
       </w:r>
       <w:r>
         <w:rPr>
@@ -15378,6 +16399,7 @@
         </w:rPr>
         <w:t>_datetime</w:t>
       </w:r>
+      <w:proofErr w:type="spellEnd"/>
       <w:r>
         <w:rPr>
           <w:rFonts w:cs="Arial"/>
@@ -15388,7 +16410,21 @@
         <w:rPr>
           <w:rFonts w:cs="Arial"/>
         </w:rPr>
-        <w:t>.dat, which for each chromosome lists</w:t>
+        <w:t>.</w:t>
+      </w:r>
+      <w:proofErr w:type="spellStart"/>
+      <w:r>
+        <w:rPr>
+          <w:rFonts w:cs="Arial"/>
+        </w:rPr>
+        <w:t>dat</w:t>
+      </w:r>
+      <w:proofErr w:type="spellEnd"/>
+      <w:r>
+        <w:rPr>
+          <w:rFonts w:cs="Arial"/>
+        </w:rPr>
+        <w:t>, which for each chromosome lists</w:t>
       </w:r>
       <w:r>
         <w:rPr>
@@ -15442,7 +16478,21 @@
         <w:rPr>
           <w:rFonts w:cs="Arial"/>
         </w:rPr>
-        <w:t xml:space="preserve">differences between the observed recombination frequencies and those expected according to the Haldane or Kosambi map </w:t>
+        <w:t xml:space="preserve">differences between the observed recombination frequencies and those expected according to the Haldane or </w:t>
+      </w:r>
+      <w:proofErr w:type="spellStart"/>
+      <w:r>
+        <w:rPr>
+          <w:rFonts w:cs="Arial"/>
+        </w:rPr>
+        <w:t>Kosambi</w:t>
+      </w:r>
+      <w:proofErr w:type="spellEnd"/>
+      <w:r>
+        <w:rPr>
+          <w:rFonts w:cs="Arial"/>
+        </w:rPr>
+        <w:t xml:space="preserve"> map </w:t>
       </w:r>
       <w:r>
         <w:rPr>
@@ -15678,12 +16728,14 @@
           <w:rFonts w:cs="Arial"/>
         </w:rPr>
       </w:pPr>
+      <w:proofErr w:type="spellStart"/>
       <w:r>
         <w:rPr>
           <w:rFonts w:cs="Arial"/>
         </w:rPr>
         <w:t>PrintGametes</w:t>
       </w:r>
+      <w:proofErr w:type="spellEnd"/>
       <w:r>
         <w:rPr>
           <w:rFonts w:cs="Arial"/>
@@ -15700,7 +16752,21 @@
         <w:rPr>
           <w:rFonts w:cs="Arial"/>
         </w:rPr>
-        <w:t xml:space="preserve"> 1, the one sampled gamete per meiosis is printed, and if 2, all gametes are printed. Each gamete contains (ploidy/2) haplostructs per chromosome</w:t>
+        <w:t xml:space="preserve"> 1, the one sampled gamete per meiosis is printed, and if 2, all gametes are printed. Each gamete contains (ploidy/2) </w:t>
+      </w:r>
+      <w:proofErr w:type="spellStart"/>
+      <w:r>
+        <w:rPr>
+          <w:rFonts w:cs="Arial"/>
+        </w:rPr>
+        <w:t>haplostructs</w:t>
+      </w:r>
+      <w:proofErr w:type="spellEnd"/>
+      <w:r>
+        <w:rPr>
+          <w:rFonts w:cs="Arial"/>
+        </w:rPr>
+        <w:t xml:space="preserve"> per chromosome</w:t>
       </w:r>
       <w:r>
         <w:rPr>
@@ -15730,13 +16796,41 @@
         <w:rPr>
           <w:rFonts w:cs="Arial"/>
         </w:rPr>
-        <w:t xml:space="preserve"> haplostructs)</w:t>
-      </w:r>
-      <w:r>
-        <w:rPr>
-          <w:rFonts w:cs="Arial"/>
-        </w:rPr>
-        <w:t xml:space="preserve">, each of which is printed on a separate line. This option can therefore lead to a large amount of output. A haplostruct   is printed as a sequence of integers (the founder alleles of the successive segments) alternated with </w:t>
+        <w:t xml:space="preserve"> </w:t>
+      </w:r>
+      <w:proofErr w:type="spellStart"/>
+      <w:r>
+        <w:rPr>
+          <w:rFonts w:cs="Arial"/>
+        </w:rPr>
+        <w:t>haplostructs</w:t>
+      </w:r>
+      <w:proofErr w:type="spellEnd"/>
+      <w:r>
+        <w:rPr>
+          <w:rFonts w:cs="Arial"/>
+        </w:rPr>
+        <w:t>)</w:t>
+      </w:r>
+      <w:r>
+        <w:rPr>
+          <w:rFonts w:cs="Arial"/>
+        </w:rPr>
+        <w:t xml:space="preserve">, each of which is printed on a separate line. This option can therefore lead to a large amount of output. A </w:t>
+      </w:r>
+      <w:proofErr w:type="spellStart"/>
+      <w:r>
+        <w:rPr>
+          <w:rFonts w:cs="Arial"/>
+        </w:rPr>
+        <w:t>haplostruct</w:t>
+      </w:r>
+      <w:proofErr w:type="spellEnd"/>
+      <w:r>
+        <w:rPr>
+          <w:rFonts w:cs="Arial"/>
+        </w:rPr>
+        <w:t xml:space="preserve">   is printed as a sequence of integers (the founder alleles of the successive segments) alternated with </w:t>
       </w:r>
       <w:r>
         <w:rPr>
@@ -15782,11 +16876,19 @@
           <w:rFonts w:cs="Arial"/>
         </w:rPr>
       </w:pPr>
-      <w:r>
-        <w:rPr>
-          <w:rFonts w:cs="Arial"/>
-        </w:rPr>
-        <w:t>PrintEachIter = 0 (default) or 1. If 1, for every iteration statistics are printed based on all generated alleles and on the one selected gamete per meiosis. If the number of iterations is large this option again can give a large amount of output.</w:t>
+      <w:proofErr w:type="spellStart"/>
+      <w:r>
+        <w:rPr>
+          <w:rFonts w:cs="Arial"/>
+        </w:rPr>
+        <w:t>PrintEachIter</w:t>
+      </w:r>
+      <w:proofErr w:type="spellEnd"/>
+      <w:r>
+        <w:rPr>
+          <w:rFonts w:cs="Arial"/>
+        </w:rPr>
+        <w:t xml:space="preserve"> = 0 (default) or 1. If 1, for every iteration statistics are printed based on all generated alleles and on the one selected gamete per meiosis. If the number of iterations is large this option again can give a large amount of output.</w:t>
       </w:r>
     </w:p>
     <w:p>
@@ -15796,12 +16898,14 @@
           <w:rFonts w:cs="Arial"/>
         </w:rPr>
       </w:pPr>
+      <w:proofErr w:type="spellStart"/>
       <w:r>
         <w:rPr>
           <w:rFonts w:cs="Arial"/>
         </w:rPr>
         <w:t>PrintMapdistances</w:t>
       </w:r>
+      <w:proofErr w:type="spellEnd"/>
       <w:r>
         <w:rPr>
           <w:rFonts w:cs="Arial"/>
@@ -15830,7 +16934,21 @@
         <w:rPr>
           <w:rFonts w:cs="Arial"/>
         </w:rPr>
-        <w:t>addition to the recombination frequencies between all pairs of loci, also the corresponding map distances (based on the Haldane or Kosambi map functions) are printed, and tested against the given map distances. This test is only valid for bivalents, therefore this option is off by default.</w:t>
+        <w:t xml:space="preserve">addition to the recombination frequencies between all pairs of loci, also the corresponding map distances (based on the Haldane or </w:t>
+      </w:r>
+      <w:proofErr w:type="spellStart"/>
+      <w:r>
+        <w:rPr>
+          <w:rFonts w:cs="Arial"/>
+        </w:rPr>
+        <w:t>Kosambi</w:t>
+      </w:r>
+      <w:proofErr w:type="spellEnd"/>
+      <w:r>
+        <w:rPr>
+          <w:rFonts w:cs="Arial"/>
+        </w:rPr>
+        <w:t xml:space="preserve"> map functions) are printed, and tested against the given map distances. This test is only valid for bivalents, therefore this option is off by default.</w:t>
       </w:r>
     </w:p>
     <w:p>
@@ -15896,7 +17014,19 @@
         <w:rPr>
           <w:rFonts w:cs="Arial"/>
         </w:rPr>
-        <w:t>we generate the chiasmata sequentially, moving from the start to the end of the chromosome.</w:t>
+        <w:t xml:space="preserve">we generate the </w:t>
+      </w:r>
+      <w:r>
+        <w:rPr>
+          <w:rFonts w:cs="Arial"/>
+        </w:rPr>
+        <w:t>recombinations</w:t>
+      </w:r>
+      <w:r>
+        <w:rPr>
+          <w:rFonts w:cs="Arial"/>
+        </w:rPr>
+        <w:t xml:space="preserve"> sequentially, moving from the start to the end of the chromosome.</w:t>
       </w:r>
       <w:r>
         <w:rPr>
@@ -15914,7 +17044,25 @@
         <w:rPr>
           <w:rFonts w:cs="Arial"/>
         </w:rPr>
-        <w:t>quadrivalent however we generate the chiasmata starting from the ends of the four arms, and a solutio</w:t>
+        <w:t xml:space="preserve">quadrivalent however we generate the </w:t>
+      </w:r>
+      <w:r>
+        <w:rPr>
+          <w:rFonts w:cs="Arial"/>
+        </w:rPr>
+        <w:t>recombination</w:t>
+      </w:r>
+      <w:r>
+        <w:rPr>
+          <w:rFonts w:cs="Arial"/>
+        </w:rPr>
+        <w:t>s</w:t>
+      </w:r>
+      <w:r>
+        <w:rPr>
+          <w:rFonts w:cs="Arial"/>
+        </w:rPr>
+        <w:t xml:space="preserve"> starting from the ends of the four arms, and a solutio</w:t>
       </w:r>
       <w:r>
         <w:rPr>
@@ -15926,7 +17074,63 @@
         <w:rPr>
           <w:rFonts w:cs="Arial"/>
         </w:rPr>
-        <w:t>ase of chiasma interference / the Kosambi map function) to decide whether a new chiasma still fits between the previous chiasma on the same arm and the chiasmata already present on the other ar</w:t>
+        <w:t xml:space="preserve">ase of chiasma interference / the </w:t>
+      </w:r>
+      <w:proofErr w:type="spellStart"/>
+      <w:r>
+        <w:rPr>
+          <w:rFonts w:cs="Arial"/>
+        </w:rPr>
+        <w:t>Kosambi</w:t>
+      </w:r>
+      <w:proofErr w:type="spellEnd"/>
+      <w:r>
+        <w:rPr>
+          <w:rFonts w:cs="Arial"/>
+        </w:rPr>
+        <w:t xml:space="preserve"> map function) to decide whether a new </w:t>
+      </w:r>
+      <w:r>
+        <w:rPr>
+          <w:rFonts w:cs="Arial"/>
+        </w:rPr>
+        <w:t>recombination</w:t>
+      </w:r>
+      <w:r>
+        <w:rPr>
+          <w:rFonts w:cs="Arial"/>
+        </w:rPr>
+        <w:t xml:space="preserve"> still fits between the previous </w:t>
+      </w:r>
+      <w:r>
+        <w:rPr>
+          <w:rFonts w:cs="Arial"/>
+        </w:rPr>
+        <w:t>recombination</w:t>
+      </w:r>
+      <w:r>
+        <w:rPr>
+          <w:rFonts w:cs="Arial"/>
+        </w:rPr>
+        <w:t xml:space="preserve"> on the same arm and the </w:t>
+      </w:r>
+      <w:r>
+        <w:rPr>
+          <w:rFonts w:cs="Arial"/>
+        </w:rPr>
+        <w:t>recombination</w:t>
+      </w:r>
+      <w:r>
+        <w:rPr>
+          <w:rFonts w:cs="Arial"/>
+        </w:rPr>
+        <w:t>s</w:t>
+      </w:r>
+      <w:r>
+        <w:rPr>
+          <w:rFonts w:cs="Arial"/>
+        </w:rPr>
+        <w:t xml:space="preserve"> already present on the other ar</w:t>
       </w:r>
       <w:r>
         <w:rPr>
@@ -15938,7 +17142,37 @@
         <w:rPr>
           <w:rFonts w:cs="Arial"/>
         </w:rPr>
-        <w:t xml:space="preserve"> 1 (or true) we apply the same method to bivalents: chiasmata are generated alternating from the start and the end of the chromosome, and a decision is made whether each new chiasma still fits. A comparison of the recombination frequencies and inferred map lengths with this parameter set to 0 or 1 has shown that no difference is detectable in the results, meaning that the procedure used in quadrivalents is valid.</w:t>
+        <w:t xml:space="preserve"> 1 (or true) we apply the same method to bivalents: </w:t>
+      </w:r>
+      <w:r>
+        <w:rPr>
+          <w:rFonts w:cs="Arial"/>
+        </w:rPr>
+        <w:t>recombination</w:t>
+      </w:r>
+      <w:r>
+        <w:rPr>
+          <w:rFonts w:cs="Arial"/>
+        </w:rPr>
+        <w:t>s</w:t>
+      </w:r>
+      <w:r>
+        <w:rPr>
+          <w:rFonts w:cs="Arial"/>
+        </w:rPr>
+        <w:t xml:space="preserve"> are generated alternating from the start and the end of the chromosome, and a decision is made whether each new </w:t>
+      </w:r>
+      <w:r>
+        <w:rPr>
+          <w:rFonts w:cs="Arial"/>
+        </w:rPr>
+        <w:t>recombination</w:t>
+      </w:r>
+      <w:r>
+        <w:rPr>
+          <w:rFonts w:cs="Arial"/>
+        </w:rPr>
+        <w:t xml:space="preserve"> still fits. A comparison of the recombination frequencies and inferred map lengths with this parameter set to 0 or 1 has shown that no difference is detectable in the results, meaning that the procedure used in quadrivalents is valid.</w:t>
       </w:r>
     </w:p>
     <w:p>
@@ -17642,7 +18876,7 @@
 </file>
 
 <file path=customXml/itemProps1.xml><?xml version="1.0" encoding="utf-8"?>
-<ds:datastoreItem xmlns:ds="http://schemas.openxmlformats.org/officeDocument/2006/customXml" ds:itemID="{3C03AC91-FBC7-4E87-9BA8-8529C9FABAD5}">
+<ds:datastoreItem xmlns:ds="http://schemas.openxmlformats.org/officeDocument/2006/customXml" ds:itemID="{29466615-AACD-4AA2-8978-A93038550491}">
   <ds:schemaRefs>
     <ds:schemaRef ds:uri="http://schemas.openxmlformats.org/officeDocument/2006/bibliography"/>
   </ds:schemaRefs>

</xml_diff>